<commit_message>
Updated CSE Needfinding Project
</commit_message>
<xml_diff>
--- a/docs/CSE Project/Interview/CSE Final Project INTERVIEW.docx
+++ b/docs/CSE Project/Interview/CSE Final Project INTERVIEW.docx
@@ -22,7 +22,7 @@
           <w:highlight w:val="white"/>
           <w:rtl w:val="0"/>
         </w:rPr>
-        <w:t xml:space="preserve">My name is ______, and today I will interview you about ConnectCCA. ConnectCCA is a program that proposes a way to connect CCA students in a safe and easy manner. It hopes to be personalized to our school and allow for communication between students both in private, and in public spaces. The program may be expanded to other schools in order to connect students from different schools. If you don’t feel comfortable answering a question, you don’t have to answer it.</w:t>
+        <w:t xml:space="preserve">My name is ______, and today I will interview you about ConnectCCA. ConnectCCA is a program that proposes a way to connect CCA students in a safe and easy manner. It hopes to be personalized to our school and allow for communication between students both in private, and in public spaces. The program may be expanded to other schools in order to connect students from different schools. If you don’t feel comfortable answering a question, you don’t have to answer it.`</w:t>
       </w:r>
     </w:p>
     <w:p>
@@ -506,6 +506,19 @@
           <w:rtl w:val="0"/>
         </w:rPr>
         <w:t xml:space="preserve">Is there anything else you would like to add?</w:t>
+      </w:r>
+    </w:p>
+    <w:p>
+      <w:pPr>
+        <w:rPr>
+          <w:sz w:val="24"/>
+          <w:szCs w:val="24"/>
+        </w:rPr>
+      </w:pPr>
+      <w:r>
+        <w:rPr>
+          <w:rtl w:val="0"/>
+        </w:rPr>
       </w:r>
     </w:p>
     <w:sectPr>

</xml_diff>